<commit_message>
changed "version management" in Meeting 1 Minutes 03.02.12 1400-1600.doc to "project management"
</commit_message>
<xml_diff>
--- a/doc/Project Plan.docx
+++ b/doc/Project Plan.docx
@@ -8,7 +8,6 @@
       </w:pPr>
       <w:r>
         <w:rPr>
-          <w:rFonts w:ascii="Arial" w:hAnsi="Arial"/>
           <w:sz w:val="144"/>
           <w:szCs w:val="144"/>
         </w:rPr>
@@ -21,7 +20,6 @@
       </w:pPr>
       <w:r>
         <w:rPr>
-          <w:rFonts w:ascii="Arial" w:hAnsi="Arial"/>
           <w:sz w:val="144"/>
           <w:szCs w:val="144"/>
         </w:rPr>
@@ -59,7 +57,6 @@
       </w:pPr>
       <w:r>
         <w:rPr>
-          <w:rFonts w:ascii="Arial" w:hAnsi="Arial"/>
           <w:sz w:val="36"/>
           <w:szCs w:val="36"/>
         </w:rPr>
@@ -73,7 +70,6 @@
           <w:rPr>
             <w:rStyle w:val="style15"/>
             <w:rStyle w:val="style15"/>
-            <w:rFonts w:ascii="Arial" w:hAnsi="Arial"/>
             <w:sz w:val="36"/>
             <w:szCs w:val="36"/>
           </w:rPr>
@@ -82,7 +78,6 @@
       </w:hyperlink>
       <w:r>
         <w:rPr>
-          <w:rFonts w:ascii="Arial" w:hAnsi="Arial"/>
           <w:sz w:val="36"/>
           <w:szCs w:val="36"/>
         </w:rPr>
@@ -95,7 +90,6 @@
       </w:pPr>
       <w:r>
         <w:rPr>
-          <w:rFonts w:ascii="Arial" w:hAnsi="Arial"/>
           <w:sz w:val="36"/>
           <w:szCs w:val="36"/>
         </w:rPr>
@@ -111,7 +105,6 @@
           <w:rPr>
             <w:rStyle w:val="style15"/>
             <w:rStyle w:val="style15"/>
-            <w:rFonts w:ascii="Arial" w:hAnsi="Arial"/>
             <w:sz w:val="36"/>
             <w:szCs w:val="36"/>
           </w:rPr>
@@ -120,7 +113,6 @@
       </w:hyperlink>
       <w:r>
         <w:rPr>
-          <w:rFonts w:ascii="Arial" w:hAnsi="Arial"/>
           <w:sz w:val="36"/>
           <w:szCs w:val="36"/>
         </w:rPr>
@@ -133,7 +125,6 @@
       </w:pPr>
       <w:r>
         <w:rPr>
-          <w:rFonts w:ascii="Arial" w:hAnsi="Arial"/>
           <w:sz w:val="36"/>
           <w:szCs w:val="36"/>
         </w:rPr>
@@ -151,7 +142,6 @@
           <w:rPr>
             <w:rStyle w:val="style15"/>
             <w:rStyle w:val="style15"/>
-            <w:rFonts w:ascii="Arial" w:hAnsi="Arial"/>
             <w:sz w:val="36"/>
             <w:szCs w:val="36"/>
           </w:rPr>
@@ -160,7 +150,6 @@
       </w:hyperlink>
       <w:r>
         <w:rPr>
-          <w:rFonts w:ascii="Arial" w:hAnsi="Arial"/>
           <w:sz w:val="36"/>
           <w:szCs w:val="36"/>
         </w:rPr>
@@ -173,7 +162,6 @@
       </w:pPr>
       <w:r>
         <w:rPr>
-          <w:rFonts w:ascii="Arial" w:hAnsi="Arial"/>
           <w:sz w:val="36"/>
           <w:szCs w:val="36"/>
         </w:rPr>
@@ -187,7 +175,6 @@
           <w:rPr>
             <w:rStyle w:val="style15"/>
             <w:rStyle w:val="style15"/>
-            <w:rFonts w:ascii="Arial" w:hAnsi="Arial"/>
             <w:sz w:val="36"/>
             <w:szCs w:val="36"/>
           </w:rPr>
@@ -196,7 +183,6 @@
       </w:hyperlink>
       <w:r>
         <w:rPr>
-          <w:rFonts w:ascii="Arial" w:hAnsi="Arial"/>
           <w:sz w:val="36"/>
           <w:szCs w:val="36"/>
         </w:rPr>
@@ -209,7 +195,6 @@
       </w:pPr>
       <w:r>
         <w:rPr>
-          <w:rFonts w:ascii="Arial" w:hAnsi="Arial"/>
           <w:sz w:val="36"/>
           <w:szCs w:val="36"/>
         </w:rPr>
@@ -225,7 +210,6 @@
           <w:rPr>
             <w:rStyle w:val="style15"/>
             <w:rStyle w:val="style15"/>
-            <w:rFonts w:ascii="Arial" w:hAnsi="Arial"/>
             <w:sz w:val="36"/>
             <w:szCs w:val="36"/>
           </w:rPr>
@@ -234,7 +218,6 @@
       </w:hyperlink>
       <w:r>
         <w:rPr>
-          <w:rFonts w:ascii="Arial" w:hAnsi="Arial"/>
           <w:sz w:val="36"/>
           <w:szCs w:val="36"/>
         </w:rPr>
@@ -279,12 +262,12 @@
           <w:left w:color="000001" w:space="0" w:sz="2" w:val="single"/>
           <w:bottom w:color="000001" w:space="0" w:sz="2" w:val="single"/>
         </w:tblBorders>
-        <w:tblInd w:type="dxa" w:w="249"/>
+        <w:tblInd w:type="dxa" w:w="-108"/>
       </w:tblPr>
       <w:tblGrid>
-        <w:gridCol w:w="1283"/>
-        <w:gridCol w:w="3117"/>
-        <w:gridCol w:w="5233"/>
+        <w:gridCol w:w="1281"/>
+        <w:gridCol w:w="3115"/>
+        <w:gridCol w:w="5237"/>
       </w:tblGrid>
       <w:tr>
         <w:trPr>
@@ -292,7 +275,7 @@
         </w:trPr>
         <w:tc>
           <w:tcPr>
-            <w:tcW w:type="dxa" w:w="1283"/>
+            <w:tcW w:type="dxa" w:w="1281"/>
             <w:tcBorders>
               <w:top w:color="000001" w:space="0" w:sz="2" w:val="single"/>
               <w:left w:color="000001" w:space="0" w:sz="2" w:val="single"/>
@@ -312,7 +295,6 @@
             </w:pPr>
             <w:r>
               <w:rPr>
-                <w:rFonts w:ascii="Arial" w:hAnsi="Arial"/>
                 <w:b/>
                 <w:bCs/>
                 <w:sz w:val="22"/>
@@ -324,7 +306,7 @@
         </w:tc>
         <w:tc>
           <w:tcPr>
-            <w:tcW w:type="dxa" w:w="3117"/>
+            <w:tcW w:type="dxa" w:w="3115"/>
             <w:tcBorders>
               <w:top w:color="000001" w:space="0" w:sz="2" w:val="single"/>
               <w:left w:color="000001" w:space="0" w:sz="2" w:val="single"/>
@@ -344,7 +326,6 @@
             </w:pPr>
             <w:r>
               <w:rPr>
-                <w:rFonts w:ascii="Arial" w:hAnsi="Arial"/>
                 <w:b/>
                 <w:bCs/>
                 <w:sz w:val="22"/>
@@ -356,7 +337,7 @@
         </w:tc>
         <w:tc>
           <w:tcPr>
-            <w:tcW w:type="dxa" w:w="5233"/>
+            <w:tcW w:type="dxa" w:w="5237"/>
             <w:tcBorders>
               <w:top w:color="000001" w:space="0" w:sz="2" w:val="single"/>
               <w:left w:color="000001" w:space="0" w:sz="2" w:val="single"/>
@@ -377,7 +358,6 @@
             </w:pPr>
             <w:r>
               <w:rPr>
-                <w:rFonts w:ascii="Arial" w:hAnsi="Arial"/>
                 <w:b/>
                 <w:bCs/>
                 <w:sz w:val="22"/>
@@ -394,7 +374,7 @@
         </w:trPr>
         <w:tc>
           <w:tcPr>
-            <w:tcW w:type="dxa" w:w="1283"/>
+            <w:tcW w:type="dxa" w:w="1281"/>
             <w:tcBorders>
               <w:left w:color="000001" w:space="0" w:sz="2" w:val="single"/>
               <w:bottom w:color="000001" w:space="0" w:sz="2" w:val="single"/>
@@ -413,7 +393,6 @@
             </w:pPr>
             <w:r>
               <w:rPr>
-                <w:rFonts w:ascii="Arial" w:hAnsi="Arial"/>
                 <w:sz w:val="22"/>
                 <w:szCs w:val="22"/>
               </w:rPr>
@@ -423,7 +402,7 @@
         </w:tc>
         <w:tc>
           <w:tcPr>
-            <w:tcW w:type="dxa" w:w="3117"/>
+            <w:tcW w:type="dxa" w:w="3115"/>
             <w:tcBorders>
               <w:left w:color="000001" w:space="0" w:sz="2" w:val="single"/>
               <w:bottom w:color="000001" w:space="0" w:sz="2" w:val="single"/>
@@ -442,7 +421,6 @@
             </w:pPr>
             <w:r>
               <w:rPr>
-                <w:rFonts w:ascii="Arial" w:hAnsi="Arial"/>
                 <w:sz w:val="22"/>
                 <w:szCs w:val="22"/>
               </w:rPr>
@@ -452,7 +430,7 @@
         </w:tc>
         <w:tc>
           <w:tcPr>
-            <w:tcW w:type="dxa" w:w="5233"/>
+            <w:tcW w:type="dxa" w:w="5237"/>
             <w:tcBorders>
               <w:left w:color="000001" w:space="0" w:sz="2" w:val="single"/>
               <w:bottom w:color="000001" w:space="0" w:sz="2" w:val="single"/>
@@ -472,7 +450,6 @@
             </w:pPr>
             <w:r>
               <w:rPr>
-                <w:rFonts w:ascii="Arial" w:hAnsi="Arial"/>
                 <w:sz w:val="22"/>
                 <w:szCs w:val="22"/>
               </w:rPr>
@@ -494,6 +471,24 @@
       <w:pPr>
         <w:pStyle w:val="style0"/>
         <w:pageBreakBefore/>
+      </w:pPr>
+      <w:r>
+        <w:rPr/>
+      </w:r>
+    </w:p>
+    <w:p>
+      <w:pPr>
+        <w:pStyle w:val="style23"/>
+        <w:jc w:val="right"/>
+      </w:pPr>
+      <w:r>
+        <w:rPr/>
+      </w:r>
+    </w:p>
+    <w:p>
+      <w:pPr>
+        <w:pStyle w:val="style23"/>
+        <w:jc w:val="right"/>
       </w:pPr>
       <w:r>
         <w:rPr/>
@@ -630,6 +625,52 @@
     </w:p>
     <w:p>
       <w:pPr>
+        <w:pStyle w:val="style25"/>
+        <w:tabs>
+          <w:tab w:leader="dot" w:pos="9972" w:val="right"/>
+        </w:tabs>
+      </w:pPr>
+      <w:r>
+        <w:rPr/>
+      </w:r>
+    </w:p>
+    <w:p>
+      <w:pPr>
+        <w:sectPr>
+          <w:type w:val="continuous"/>
+          <w:pgSz w:h="15840" w:w="12240"/>
+          <w:pgMar w:bottom="1693" w:footer="1134" w:gutter="0" w:header="0" w:left="1134" w:right="1134" w:top="1134"/>
+          <w:formProt w:val="false"/>
+          <w:textDirection w:val="lrTb"/>
+          <w:docGrid w:charSpace="-2049" w:linePitch="312" w:type="default"/>
+        </w:sectPr>
+      </w:pPr>
+    </w:p>
+    <w:p>
+      <w:pPr>
+        <w:pStyle w:val="style25"/>
+        <w:tabs>
+          <w:tab w:leader="dot" w:pos="9972" w:val="right"/>
+        </w:tabs>
+      </w:pPr>
+      <w:r>
+        <w:rPr/>
+      </w:r>
+    </w:p>
+    <w:p>
+      <w:pPr>
+        <w:sectPr>
+          <w:type w:val="continuous"/>
+          <w:pgSz w:h="15840" w:w="12240"/>
+          <w:pgMar w:bottom="1693" w:footer="1134" w:gutter="0" w:header="0" w:left="1134" w:right="1134" w:top="1134"/>
+          <w:formProt w:val="false"/>
+          <w:textDirection w:val="lrTb"/>
+          <w:docGrid w:charSpace="-2049" w:linePitch="312" w:type="default"/>
+        </w:sectPr>
+      </w:pPr>
+    </w:p>
+    <w:p>
+      <w:pPr>
         <w:pStyle w:val="style0"/>
         <w:tabs>
           <w:tab w:leader="none" w:pos="420" w:val="left"/>
@@ -754,6 +795,18 @@
         <w:rPr/>
         <w:t>something</w:t>
       </w:r>
+    </w:p>
+    <w:p>
+      <w:pPr>
+        <w:sectPr>
+          <w:type w:val="continuous"/>
+          <w:pgSz w:h="15840" w:w="12240"/>
+          <w:pgMar w:bottom="1693" w:footer="1134" w:gutter="0" w:header="0" w:left="1134" w:right="1134" w:top="1134"/>
+          <w:formProt w:val="false"/>
+          <w:textDirection w:val="lrTb"/>
+          <w:docGrid w:charSpace="-2049" w:linePitch="312" w:type="default"/>
+        </w:sectPr>
+      </w:pPr>
     </w:p>
     <w:sectPr>
       <w:type w:val="continuous"/>
@@ -777,19 +830,6 @@
     </w:pPr>
     <w:r>
       <w:rPr/>
-      <w:fldChar w:fldCharType="begin"/>
-    </w:r>
-    <w:r>
-      <w:instrText> PAGE </w:instrText>
-    </w:r>
-    <w:r>
-      <w:fldChar w:fldCharType="separate"/>
-    </w:r>
-    <w:r>
-      <w:t>Page numbers</w:t>
-    </w:r>
-    <w:r>
-      <w:fldChar w:fldCharType="end"/>
     </w:r>
   </w:p>
 </w:ftr>
@@ -1114,7 +1154,7 @@
     <w:next w:val="style18"/>
     <w:pPr/>
     <w:rPr>
-      <w:rFonts w:cs="Mangal"/>
+      <w:rFonts w:ascii="Arial" w:cs="Mangal" w:hAnsi="Arial"/>
       <w:sz w:val="22"/>
     </w:rPr>
   </w:style>
@@ -1127,7 +1167,7 @@
       <w:spacing w:after="120" w:before="120"/>
     </w:pPr>
     <w:rPr>
-      <w:rFonts w:cs="Mangal"/>
+      <w:rFonts w:ascii="Arial" w:cs="Mangal" w:hAnsi="Arial"/>
       <w:i/>
       <w:iCs/>
       <w:sz w:val="22"/>
@@ -1142,7 +1182,8 @@
       <w:suppressLineNumbers/>
     </w:pPr>
     <w:rPr>
-      <w:rFonts w:cs="Mangal"/>
+      <w:rFonts w:ascii="Arial" w:cs="Mangal" w:hAnsi="Arial"/>
+      <w:sz w:val="24"/>
     </w:rPr>
   </w:style>
   <w:style w:styleId="style21" w:type="paragraph">
@@ -1200,7 +1241,7 @@
     <w:basedOn w:val="style20"/>
     <w:next w:val="style25"/>
     <w:pPr>
-      <w:shd w:fill="auto" w:val="clear"/>
+      <w:shd w:fill="FFFFFF" w:val="clear"/>
       <w:tabs>
         <w:tab w:leader="dot" w:pos="9972" w:val="right"/>
       </w:tabs>
@@ -1218,7 +1259,7 @@
     <w:next w:val="style26"/>
     <w:pPr>
       <w:tabs>
-        <w:tab w:leader="dot" w:pos="9972" w:val="right"/>
+        <w:tab w:leader="dot" w:pos="10538" w:val="right"/>
       </w:tabs>
       <w:ind w:hanging="0" w:left="283" w:right="0"/>
     </w:pPr>

</xml_diff>

<commit_message>
Added preliminary Gantt chart to Project Plan
</commit_message>
<xml_diff>
--- a/doc/Project Plan.docx
+++ b/doc/Project Plan.docx
@@ -644,8 +644,94 @@
             </w:r>
           </w:p>
         </w:tc>
-        <w:bookmarkStart w:id="1" w:name="_GoBack"/>
-        <w:bookmarkEnd w:id="1"/>
+      </w:tr>
+      <w:tr>
+        <w:tblPrEx>
+          <w:tblCellMar>
+            <w:top w:w="0" w:type="dxa"/>
+            <w:bottom w:w="0" w:type="dxa"/>
+          </w:tblCellMar>
+        </w:tblPrEx>
+        <w:tc>
+          <w:tcPr>
+            <w:tcW w:w="1281" w:type="dxa"/>
+            <w:tcBorders>
+              <w:top w:val="single" w:sz="4" w:space="0" w:color="auto"/>
+              <w:left w:val="single" w:sz="4" w:space="0" w:color="auto"/>
+              <w:bottom w:val="single" w:sz="4" w:space="0" w:color="auto"/>
+              <w:right w:val="single" w:sz="4" w:space="0" w:color="auto"/>
+            </w:tcBorders>
+            <w:shd w:val="clear" w:color="auto" w:fill="FFFFFF"/>
+            <w:tcMar>
+              <w:top w:w="0" w:type="dxa"/>
+              <w:left w:w="108" w:type="dxa"/>
+              <w:bottom w:w="0" w:type="dxa"/>
+              <w:right w:w="108" w:type="dxa"/>
+            </w:tcMar>
+          </w:tcPr>
+          <w:p>
+            <w:pPr>
+              <w:pStyle w:val="TableContents"/>
+            </w:pPr>
+            <w:r>
+              <w:t>3</w:t>
+            </w:r>
+          </w:p>
+        </w:tc>
+        <w:tc>
+          <w:tcPr>
+            <w:tcW w:w="3115" w:type="dxa"/>
+            <w:tcBorders>
+              <w:top w:val="single" w:sz="4" w:space="0" w:color="auto"/>
+              <w:left w:val="single" w:sz="4" w:space="0" w:color="auto"/>
+              <w:bottom w:val="single" w:sz="4" w:space="0" w:color="auto"/>
+              <w:right w:val="single" w:sz="4" w:space="0" w:color="auto"/>
+            </w:tcBorders>
+            <w:shd w:val="clear" w:color="auto" w:fill="FFFFFF"/>
+            <w:tcMar>
+              <w:top w:w="0" w:type="dxa"/>
+              <w:left w:w="108" w:type="dxa"/>
+              <w:bottom w:w="0" w:type="dxa"/>
+              <w:right w:w="108" w:type="dxa"/>
+            </w:tcMar>
+          </w:tcPr>
+          <w:p>
+            <w:pPr>
+              <w:pStyle w:val="TableContents"/>
+            </w:pPr>
+            <w:r>
+              <w:t>ejfs1g10</w:t>
+            </w:r>
+          </w:p>
+        </w:tc>
+        <w:tc>
+          <w:tcPr>
+            <w:tcW w:w="5237" w:type="dxa"/>
+            <w:tcBorders>
+              <w:top w:val="single" w:sz="4" w:space="0" w:color="auto"/>
+              <w:left w:val="single" w:sz="4" w:space="0" w:color="auto"/>
+              <w:bottom w:val="single" w:sz="4" w:space="0" w:color="auto"/>
+              <w:right w:val="single" w:sz="4" w:space="0" w:color="auto"/>
+            </w:tcBorders>
+            <w:shd w:val="clear" w:color="auto" w:fill="FFFFFF"/>
+            <w:tcMar>
+              <w:top w:w="0" w:type="dxa"/>
+              <w:left w:w="108" w:type="dxa"/>
+              <w:bottom w:w="0" w:type="dxa"/>
+              <w:right w:w="108" w:type="dxa"/>
+            </w:tcMar>
+          </w:tcPr>
+          <w:p>
+            <w:pPr>
+              <w:pStyle w:val="TableContents"/>
+            </w:pPr>
+            <w:r>
+              <w:t xml:space="preserve">Added preliminary Gantt chart </w:t>
+            </w:r>
+            <w:bookmarkStart w:id="1" w:name="_GoBack"/>
+            <w:bookmarkEnd w:id="1"/>
+          </w:p>
+        </w:tc>
       </w:tr>
     </w:tbl>
     <w:p/>
@@ -1187,6 +1273,14 @@
       <w:r>
         <w:t xml:space="preserve"> </w:t>
       </w:r>
+    </w:p>
+    <w:p>
+      <w:pPr>
+        <w:tabs>
+          <w:tab w:val="left" w:pos="720"/>
+        </w:tabs>
+        <w:spacing w:line="100" w:lineRule="atLeast"/>
+      </w:pPr>
     </w:p>
     <w:p>
       <w:pPr>
@@ -1202,6 +1296,52 @@
           <w:docGrid w:linePitch="326" w:charSpace="-2049"/>
         </w:sectPr>
       </w:pPr>
+      <w:r>
+        <w:rPr>
+          <w:noProof/>
+        </w:rPr>
+        <w:drawing>
+          <wp:inline distT="0" distB="0" distL="0" distR="0">
+            <wp:extent cx="8263255" cy="4069080"/>
+            <wp:effectExtent l="0" t="0" r="0" b="0"/>
+            <wp:docPr id="1" name="Picture 1"/>
+            <wp:cNvGraphicFramePr>
+              <a:graphicFrameLocks xmlns:a="http://schemas.openxmlformats.org/drawingml/2006/main" noChangeAspect="1"/>
+            </wp:cNvGraphicFramePr>
+            <a:graphic xmlns:a="http://schemas.openxmlformats.org/drawingml/2006/main">
+              <a:graphicData uri="http://schemas.openxmlformats.org/drawingml/2006/picture">
+                <pic:pic xmlns:pic="http://schemas.openxmlformats.org/drawingml/2006/picture">
+                  <pic:nvPicPr>
+                    <pic:cNvPr id="0" name="SEG Group 9 (6).png"/>
+                    <pic:cNvPicPr/>
+                  </pic:nvPicPr>
+                  <pic:blipFill>
+                    <a:blip r:embed="rId15">
+                      <a:extLst>
+                        <a:ext uri="{28A0092B-C50C-407E-A947-70E740481C1C}">
+                          <a14:useLocalDpi xmlns:a14="http://schemas.microsoft.com/office/drawing/2010/main" val="0"/>
+                        </a:ext>
+                      </a:extLst>
+                    </a:blip>
+                    <a:stretch>
+                      <a:fillRect/>
+                    </a:stretch>
+                  </pic:blipFill>
+                  <pic:spPr>
+                    <a:xfrm>
+                      <a:off x="0" y="0"/>
+                      <a:ext cx="8263255" cy="4069080"/>
+                    </a:xfrm>
+                    <a:prstGeom prst="rect">
+                      <a:avLst/>
+                    </a:prstGeom>
+                  </pic:spPr>
+                </pic:pic>
+              </a:graphicData>
+            </a:graphic>
+          </wp:inline>
+        </w:drawing>
+      </w:r>
     </w:p>
     <w:p>
       <w:pPr>
@@ -2550,6 +2690,36 @@
     <w:pPr>
       <w:spacing w:after="100"/>
     </w:pPr>
+  </w:style>
+  <w:style w:type="paragraph" w:styleId="BalloonText">
+    <w:name w:val="Balloon Text"/>
+    <w:basedOn w:val="Normal"/>
+    <w:link w:val="BalloonTextChar"/>
+    <w:uiPriority w:val="99"/>
+    <w:semiHidden/>
+    <w:unhideWhenUsed/>
+    <w:rsid w:val="00601771"/>
+    <w:pPr>
+      <w:spacing w:after="0" w:line="240" w:lineRule="auto"/>
+    </w:pPr>
+    <w:rPr>
+      <w:rFonts w:ascii="Tahoma" w:hAnsi="Tahoma" w:cs="Tahoma"/>
+      <w:sz w:val="16"/>
+      <w:szCs w:val="16"/>
+    </w:rPr>
+  </w:style>
+  <w:style w:type="character" w:customStyle="1" w:styleId="BalloonTextChar">
+    <w:name w:val="Balloon Text Char"/>
+    <w:basedOn w:val="DefaultParagraphFont"/>
+    <w:link w:val="BalloonText"/>
+    <w:uiPriority w:val="99"/>
+    <w:semiHidden/>
+    <w:rsid w:val="00601771"/>
+    <w:rPr>
+      <w:rFonts w:ascii="Tahoma" w:hAnsi="Tahoma" w:cs="Tahoma"/>
+      <w:sz w:val="16"/>
+      <w:szCs w:val="16"/>
+    </w:rPr>
   </w:style>
 </w:styles>
 </file>
@@ -3034,7 +3204,7 @@
 </file>
 
 <file path=customXml/itemProps1.xml><?xml version="1.0" encoding="utf-8"?>
-<ds:datastoreItem xmlns:ds="http://schemas.openxmlformats.org/officeDocument/2006/customXml" ds:itemID="{D323E59B-69EF-4B32-BB86-D86535618324}">
+<ds:datastoreItem xmlns:ds="http://schemas.openxmlformats.org/officeDocument/2006/customXml" ds:itemID="{6FC19167-D424-4D35-9E08-9F5DAB7B9022}">
   <ds:schemaRefs>
     <ds:schemaRef ds:uri="http://schemas.openxmlformats.org/officeDocument/2006/bibliography"/>
   </ds:schemaRefs>

</xml_diff>

<commit_message>
Added section numbers to Project Plan
</commit_message>
<xml_diff>
--- a/doc/Project Plan.docx
+++ b/doc/Project Plan.docx
@@ -337,9 +337,12 @@
       <w:pPr>
         <w:pStyle w:val="Heading1"/>
       </w:pPr>
-      <w:bookmarkStart w:id="0" w:name="_Toc316240710"/>
+      <w:bookmarkStart w:id="0" w:name="_Toc316241072"/>
       <w:r>
         <w:lastRenderedPageBreak/>
+        <w:t xml:space="preserve">0.1 </w:t>
+      </w:r>
+      <w:r>
         <w:t xml:space="preserve">Document </w:t>
       </w:r>
       <w:r>
@@ -465,6 +468,8 @@
             </w:r>
           </w:p>
         </w:tc>
+        <w:bookmarkStart w:id="1" w:name="_GoBack"/>
+        <w:bookmarkEnd w:id="1"/>
       </w:tr>
       <w:tr>
         <w:tblPrEx>
@@ -728,8 +733,92 @@
             <w:r>
               <w:t xml:space="preserve">Added preliminary Gantt chart </w:t>
             </w:r>
-            <w:bookmarkStart w:id="1" w:name="_GoBack"/>
-            <w:bookmarkEnd w:id="1"/>
+          </w:p>
+        </w:tc>
+      </w:tr>
+      <w:tr>
+        <w:tblPrEx>
+          <w:tblCellMar>
+            <w:top w:w="0" w:type="dxa"/>
+            <w:bottom w:w="0" w:type="dxa"/>
+          </w:tblCellMar>
+        </w:tblPrEx>
+        <w:tc>
+          <w:tcPr>
+            <w:tcW w:w="1281" w:type="dxa"/>
+            <w:tcBorders>
+              <w:top w:val="single" w:sz="4" w:space="0" w:color="auto"/>
+              <w:left w:val="single" w:sz="4" w:space="0" w:color="auto"/>
+              <w:bottom w:val="single" w:sz="4" w:space="0" w:color="auto"/>
+              <w:right w:val="single" w:sz="4" w:space="0" w:color="auto"/>
+            </w:tcBorders>
+            <w:shd w:val="clear" w:color="auto" w:fill="FFFFFF"/>
+            <w:tcMar>
+              <w:top w:w="0" w:type="dxa"/>
+              <w:left w:w="108" w:type="dxa"/>
+              <w:bottom w:w="0" w:type="dxa"/>
+              <w:right w:w="108" w:type="dxa"/>
+            </w:tcMar>
+          </w:tcPr>
+          <w:p>
+            <w:pPr>
+              <w:pStyle w:val="TableContents"/>
+            </w:pPr>
+            <w:r>
+              <w:t>4</w:t>
+            </w:r>
+          </w:p>
+        </w:tc>
+        <w:tc>
+          <w:tcPr>
+            <w:tcW w:w="3115" w:type="dxa"/>
+            <w:tcBorders>
+              <w:top w:val="single" w:sz="4" w:space="0" w:color="auto"/>
+              <w:left w:val="single" w:sz="4" w:space="0" w:color="auto"/>
+              <w:bottom w:val="single" w:sz="4" w:space="0" w:color="auto"/>
+              <w:right w:val="single" w:sz="4" w:space="0" w:color="auto"/>
+            </w:tcBorders>
+            <w:shd w:val="clear" w:color="auto" w:fill="FFFFFF"/>
+            <w:tcMar>
+              <w:top w:w="0" w:type="dxa"/>
+              <w:left w:w="108" w:type="dxa"/>
+              <w:bottom w:w="0" w:type="dxa"/>
+              <w:right w:w="108" w:type="dxa"/>
+            </w:tcMar>
+          </w:tcPr>
+          <w:p>
+            <w:pPr>
+              <w:pStyle w:val="TableContents"/>
+            </w:pPr>
+            <w:r>
+              <w:t>ejfs1g10</w:t>
+            </w:r>
+          </w:p>
+        </w:tc>
+        <w:tc>
+          <w:tcPr>
+            <w:tcW w:w="5237" w:type="dxa"/>
+            <w:tcBorders>
+              <w:top w:val="single" w:sz="4" w:space="0" w:color="auto"/>
+              <w:left w:val="single" w:sz="4" w:space="0" w:color="auto"/>
+              <w:bottom w:val="single" w:sz="4" w:space="0" w:color="auto"/>
+              <w:right w:val="single" w:sz="4" w:space="0" w:color="auto"/>
+            </w:tcBorders>
+            <w:shd w:val="clear" w:color="auto" w:fill="FFFFFF"/>
+            <w:tcMar>
+              <w:top w:w="0" w:type="dxa"/>
+              <w:left w:w="108" w:type="dxa"/>
+              <w:bottom w:w="0" w:type="dxa"/>
+              <w:right w:w="108" w:type="dxa"/>
+            </w:tcMar>
+          </w:tcPr>
+          <w:p>
+            <w:pPr>
+              <w:pStyle w:val="TableContents"/>
+            </w:pPr>
+            <w:r>
+              <w:t>Added section numbers</w:t>
+            </w:r>
           </w:p>
         </w:tc>
       </w:tr>
@@ -767,9 +856,12 @@
       <w:pPr>
         <w:pStyle w:val="Heading1"/>
       </w:pPr>
-      <w:bookmarkStart w:id="2" w:name="_Toc316240711"/>
+      <w:bookmarkStart w:id="2" w:name="_Toc316241073"/>
       <w:r>
         <w:lastRenderedPageBreak/>
+        <w:t xml:space="preserve">0.2 </w:t>
+      </w:r>
+      <w:r>
         <w:t>Table of Contents</w:t>
       </w:r>
       <w:bookmarkEnd w:id="2"/>
@@ -793,7 +885,9 @@
           <w:tab w:val="right" w:leader="dot" w:pos="9962"/>
         </w:tabs>
         <w:rPr>
-          <w:noProof/>
+          <w:rFonts w:asciiTheme="minorHAnsi" w:hAnsiTheme="minorHAnsi"/>
+          <w:noProof/>
+          <w:sz w:val="22"/>
         </w:rPr>
       </w:pPr>
       <w:r>
@@ -810,7 +904,7 @@
         <w:rPr>
           <w:noProof/>
         </w:rPr>
-        <w:t>Document Control</w:t>
+        <w:t>0.1 Document Control</w:t>
       </w:r>
       <w:r>
         <w:rPr>
@@ -828,7 +922,7 @@
         <w:rPr>
           <w:noProof/>
         </w:rPr>
-        <w:instrText xml:space="preserve"> PAGEREF _Toc316240710 \h </w:instrText>
+        <w:instrText xml:space="preserve"> PAGEREF _Toc316241072 \h </w:instrText>
       </w:r>
       <w:r>
         <w:rPr>
@@ -861,14 +955,16 @@
           <w:tab w:val="right" w:leader="dot" w:pos="9962"/>
         </w:tabs>
         <w:rPr>
-          <w:noProof/>
-        </w:rPr>
-      </w:pPr>
-      <w:r>
-        <w:rPr>
-          <w:noProof/>
-        </w:rPr>
-        <w:t>Table of Contents</w:t>
+          <w:rFonts w:asciiTheme="minorHAnsi" w:hAnsiTheme="minorHAnsi"/>
+          <w:noProof/>
+          <w:sz w:val="22"/>
+        </w:rPr>
+      </w:pPr>
+      <w:r>
+        <w:rPr>
+          <w:noProof/>
+        </w:rPr>
+        <w:t>0.2 Table of Contents</w:t>
       </w:r>
       <w:r>
         <w:rPr>
@@ -886,7 +982,7 @@
         <w:rPr>
           <w:noProof/>
         </w:rPr>
-        <w:instrText xml:space="preserve"> PAGEREF _Toc316240711 \h </w:instrText>
+        <w:instrText xml:space="preserve"> PAGEREF _Toc316241073 \h </w:instrText>
       </w:r>
       <w:r>
         <w:rPr>
@@ -919,14 +1015,16 @@
           <w:tab w:val="right" w:leader="dot" w:pos="9962"/>
         </w:tabs>
         <w:rPr>
-          <w:noProof/>
-        </w:rPr>
-      </w:pPr>
-      <w:r>
-        <w:rPr>
-          <w:noProof/>
-        </w:rPr>
-        <w:t>Gantt Chart</w:t>
+          <w:rFonts w:asciiTheme="minorHAnsi" w:hAnsiTheme="minorHAnsi"/>
+          <w:noProof/>
+          <w:sz w:val="22"/>
+        </w:rPr>
+      </w:pPr>
+      <w:r>
+        <w:rPr>
+          <w:noProof/>
+        </w:rPr>
+        <w:t>1.1 Gantt Chart</w:t>
       </w:r>
       <w:r>
         <w:rPr>
@@ -944,7 +1042,7 @@
         <w:rPr>
           <w:noProof/>
         </w:rPr>
-        <w:instrText xml:space="preserve"> PAGEREF _Toc316240712 \h </w:instrText>
+        <w:instrText xml:space="preserve"> PAGEREF _Toc316241074 \h </w:instrText>
       </w:r>
       <w:r>
         <w:rPr>
@@ -977,14 +1075,16 @@
           <w:tab w:val="right" w:leader="dot" w:pos="9962"/>
         </w:tabs>
         <w:rPr>
-          <w:noProof/>
-        </w:rPr>
-      </w:pPr>
-      <w:r>
-        <w:rPr>
-          <w:noProof/>
-        </w:rPr>
-        <w:t>Work Breakdown</w:t>
+          <w:rFonts w:asciiTheme="minorHAnsi" w:hAnsiTheme="minorHAnsi"/>
+          <w:noProof/>
+          <w:sz w:val="22"/>
+        </w:rPr>
+      </w:pPr>
+      <w:r>
+        <w:rPr>
+          <w:noProof/>
+        </w:rPr>
+        <w:t>1.2 Work Breakdown</w:t>
       </w:r>
       <w:r>
         <w:rPr>
@@ -1002,7 +1102,7 @@
         <w:rPr>
           <w:noProof/>
         </w:rPr>
-        <w:instrText xml:space="preserve"> PAGEREF _Toc316240713 \h </w:instrText>
+        <w:instrText xml:space="preserve"> PAGEREF _Toc316241075 \h </w:instrText>
       </w:r>
       <w:r>
         <w:rPr>
@@ -1035,14 +1135,16 @@
           <w:tab w:val="right" w:leader="dot" w:pos="9962"/>
         </w:tabs>
         <w:rPr>
-          <w:noProof/>
-        </w:rPr>
-      </w:pPr>
-      <w:r>
-        <w:rPr>
-          <w:noProof/>
-        </w:rPr>
-        <w:t>Risk Analysis</w:t>
+          <w:rFonts w:asciiTheme="minorHAnsi" w:hAnsiTheme="minorHAnsi"/>
+          <w:noProof/>
+          <w:sz w:val="22"/>
+        </w:rPr>
+      </w:pPr>
+      <w:r>
+        <w:rPr>
+          <w:noProof/>
+        </w:rPr>
+        <w:t>2.1 Risk Analysis</w:t>
       </w:r>
       <w:r>
         <w:rPr>
@@ -1060,7 +1162,7 @@
         <w:rPr>
           <w:noProof/>
         </w:rPr>
-        <w:instrText xml:space="preserve"> PAGEREF _Toc316240714 \h </w:instrText>
+        <w:instrText xml:space="preserve"> PAGEREF _Toc316241076 \h </w:instrText>
       </w:r>
       <w:r>
         <w:rPr>
@@ -1093,14 +1195,16 @@
           <w:tab w:val="right" w:leader="dot" w:pos="9962"/>
         </w:tabs>
         <w:rPr>
-          <w:noProof/>
-        </w:rPr>
-      </w:pPr>
-      <w:r>
-        <w:rPr>
-          <w:noProof/>
-        </w:rPr>
-        <w:t>Budget</w:t>
+          <w:rFonts w:asciiTheme="minorHAnsi" w:hAnsiTheme="minorHAnsi"/>
+          <w:noProof/>
+          <w:sz w:val="22"/>
+        </w:rPr>
+      </w:pPr>
+      <w:r>
+        <w:rPr>
+          <w:noProof/>
+        </w:rPr>
+        <w:t>3.1 Budget</w:t>
       </w:r>
       <w:r>
         <w:rPr>
@@ -1118,7 +1222,7 @@
         <w:rPr>
           <w:noProof/>
         </w:rPr>
-        <w:instrText xml:space="preserve"> PAGEREF _Toc316240715 \h </w:instrText>
+        <w:instrText xml:space="preserve"> PAGEREF _Toc316241077 \h </w:instrText>
       </w:r>
       <w:r>
         <w:rPr>
@@ -1151,14 +1255,16 @@
           <w:tab w:val="right" w:leader="dot" w:pos="9962"/>
         </w:tabs>
         <w:rPr>
-          <w:noProof/>
-        </w:rPr>
-      </w:pPr>
-      <w:r>
-        <w:rPr>
-          <w:noProof/>
-        </w:rPr>
-        <w:t>Project management</w:t>
+          <w:rFonts w:asciiTheme="minorHAnsi" w:hAnsiTheme="minorHAnsi"/>
+          <w:noProof/>
+          <w:sz w:val="22"/>
+        </w:rPr>
+      </w:pPr>
+      <w:r>
+        <w:rPr>
+          <w:noProof/>
+        </w:rPr>
+        <w:t>4.1 Project management</w:t>
       </w:r>
       <w:r>
         <w:rPr>
@@ -1176,7 +1282,7 @@
         <w:rPr>
           <w:noProof/>
         </w:rPr>
-        <w:instrText xml:space="preserve"> PAGEREF _Toc316240716 \h </w:instrText>
+        <w:instrText xml:space="preserve"> PAGEREF _Toc316241078 \h </w:instrText>
       </w:r>
       <w:r>
         <w:rPr>
@@ -1259,17 +1365,15 @@
       <w:pPr>
         <w:pStyle w:val="Heading1"/>
       </w:pPr>
-      <w:bookmarkStart w:id="3" w:name="_Toc316240712"/>
+      <w:bookmarkStart w:id="3" w:name="_Toc316241074"/>
       <w:r>
         <w:lastRenderedPageBreak/>
-        <w:t xml:space="preserve">Gantt </w:t>
+        <w:t xml:space="preserve">1.1 </w:t>
+      </w:r>
+      <w:r>
+        <w:t>Gantt Chart</w:t>
       </w:r>
       <w:bookmarkEnd w:id="3"/>
-      <w:proofErr w:type="gramStart"/>
-      <w:r>
-        <w:t>Chart</w:t>
-      </w:r>
-      <w:proofErr w:type="gramEnd"/>
       <w:r>
         <w:t xml:space="preserve"> </w:t>
       </w:r>
@@ -1354,9 +1458,12 @@
           <w:docGrid w:linePitch="326" w:charSpace="-2049"/>
         </w:sectPr>
       </w:pPr>
-      <w:bookmarkStart w:id="4" w:name="_Toc316240713"/>
+      <w:bookmarkStart w:id="4" w:name="_Toc316241075"/>
       <w:r>
         <w:lastRenderedPageBreak/>
+        <w:t xml:space="preserve">1.2 </w:t>
+      </w:r>
+      <w:r>
         <w:t>Work Breakdown</w:t>
       </w:r>
       <w:bookmarkEnd w:id="4"/>
@@ -1365,9 +1472,12 @@
       <w:pPr>
         <w:pStyle w:val="Heading1"/>
       </w:pPr>
-      <w:bookmarkStart w:id="5" w:name="_Toc316240714"/>
+      <w:bookmarkStart w:id="5" w:name="_Toc316241076"/>
       <w:r>
         <w:lastRenderedPageBreak/>
+        <w:t xml:space="preserve">2.1 </w:t>
+      </w:r>
+      <w:r>
         <w:t>Risk Analysis</w:t>
       </w:r>
       <w:bookmarkEnd w:id="5"/>
@@ -1407,9 +1517,12 @@
       <w:pPr>
         <w:pStyle w:val="Heading1"/>
       </w:pPr>
-      <w:bookmarkStart w:id="7" w:name="_Toc316240715"/>
+      <w:bookmarkStart w:id="7" w:name="_Toc316241077"/>
       <w:r>
         <w:lastRenderedPageBreak/>
+        <w:t xml:space="preserve">3.1 </w:t>
+      </w:r>
+      <w:r>
         <w:t>Budget</w:t>
       </w:r>
       <w:bookmarkEnd w:id="7"/>
@@ -1447,9 +1560,12 @@
       <w:pPr>
         <w:pStyle w:val="Heading1"/>
       </w:pPr>
-      <w:bookmarkStart w:id="8" w:name="_Toc316240716"/>
+      <w:bookmarkStart w:id="8" w:name="_Toc316241078"/>
       <w:r>
         <w:lastRenderedPageBreak/>
+        <w:t xml:space="preserve">4.1 </w:t>
+      </w:r>
+      <w:r>
         <w:t>Project management</w:t>
       </w:r>
       <w:bookmarkEnd w:id="8"/>
@@ -3204,7 +3320,7 @@
 </file>
 
 <file path=customXml/itemProps1.xml><?xml version="1.0" encoding="utf-8"?>
-<ds:datastoreItem xmlns:ds="http://schemas.openxmlformats.org/officeDocument/2006/customXml" ds:itemID="{6FC19167-D424-4D35-9E08-9F5DAB7B9022}">
+<ds:datastoreItem xmlns:ds="http://schemas.openxmlformats.org/officeDocument/2006/customXml" ds:itemID="{F336FE12-202E-4582-BC71-19C49FD27659}">
   <ds:schemaRefs>
     <ds:schemaRef ds:uri="http://schemas.openxmlformats.org/officeDocument/2006/bibliography"/>
   </ds:schemaRefs>

</xml_diff>

<commit_message>
Aligned names on front page of Project Plan
</commit_message>
<xml_diff>
--- a/doc/Project Plan.docx
+++ b/doc/Project Plan.docx
@@ -25,13 +25,355 @@
     </w:p>
     <w:p/>
     <w:p/>
+    <w:tbl>
+      <w:tblPr>
+        <w:tblStyle w:val="TableGrid"/>
+        <w:tblW w:w="0" w:type="auto"/>
+        <w:tblBorders>
+          <w:top w:val="none" w:sz="0" w:space="0" w:color="auto"/>
+          <w:left w:val="none" w:sz="0" w:space="0" w:color="auto"/>
+          <w:bottom w:val="none" w:sz="0" w:space="0" w:color="auto"/>
+          <w:right w:val="none" w:sz="0" w:space="0" w:color="auto"/>
+          <w:insideH w:val="none" w:sz="0" w:space="0" w:color="auto"/>
+          <w:insideV w:val="none" w:sz="0" w:space="0" w:color="auto"/>
+        </w:tblBorders>
+        <w:tblLook w:val="04A0" w:firstRow="1" w:lastRow="0" w:firstColumn="1" w:lastColumn="0" w:noHBand="0" w:noVBand="1"/>
+      </w:tblPr>
+      <w:tblGrid>
+        <w:gridCol w:w="5094"/>
+        <w:gridCol w:w="5094"/>
+      </w:tblGrid>
+      <w:tr>
+        <w:trPr>
+          <w:trHeight w:val="567"/>
+        </w:trPr>
+        <w:tc>
+          <w:tcPr>
+            <w:tcW w:w="5094" w:type="dxa"/>
+          </w:tcPr>
+          <w:p>
+            <w:pPr>
+              <w:rPr>
+                <w:sz w:val="36"/>
+                <w:szCs w:val="36"/>
+              </w:rPr>
+            </w:pPr>
+            <w:r>
+              <w:rPr>
+                <w:sz w:val="36"/>
+                <w:szCs w:val="36"/>
+              </w:rPr>
+              <w:t>Seabrook, Edward J F</w:t>
+            </w:r>
+          </w:p>
+        </w:tc>
+        <w:tc>
+          <w:tcPr>
+            <w:tcW w:w="5094" w:type="dxa"/>
+          </w:tcPr>
+          <w:p>
+            <w:hyperlink r:id="rId9" w:history="1">
+              <w:r>
+                <w:rPr>
+                  <w:rStyle w:val="Hyperlink"/>
+                  <w:sz w:val="36"/>
+                  <w:szCs w:val="36"/>
+                  <w:lang w:val="en-US" w:eastAsia="en-US" w:bidi="en-US"/>
+                </w:rPr>
+                <w:t>ejfs1g10@ecs.soton.ac.uk</w:t>
+              </w:r>
+            </w:hyperlink>
+          </w:p>
+        </w:tc>
+      </w:tr>
+      <w:tr>
+        <w:trPr>
+          <w:trHeight w:val="567"/>
+        </w:trPr>
+        <w:tc>
+          <w:tcPr>
+            <w:tcW w:w="5094" w:type="dxa"/>
+          </w:tcPr>
+          <w:p>
+            <w:pPr>
+              <w:rPr>
+                <w:sz w:val="36"/>
+                <w:szCs w:val="36"/>
+              </w:rPr>
+            </w:pPr>
+            <w:r>
+              <w:rPr>
+                <w:sz w:val="36"/>
+                <w:szCs w:val="36"/>
+              </w:rPr>
+              <w:t xml:space="preserve">Elliott, </w:t>
+            </w:r>
+            <w:proofErr w:type="spellStart"/>
+            <w:r>
+              <w:rPr>
+                <w:sz w:val="36"/>
+                <w:szCs w:val="36"/>
+              </w:rPr>
+              <w:t>Kristian</w:t>
+            </w:r>
+            <w:proofErr w:type="spellEnd"/>
+          </w:p>
+        </w:tc>
+        <w:tc>
+          <w:tcPr>
+            <w:tcW w:w="5094" w:type="dxa"/>
+          </w:tcPr>
+          <w:p>
+            <w:hyperlink r:id="rId10">
+              <w:r>
+                <w:rPr>
+                  <w:rStyle w:val="InternetLink"/>
+                  <w:sz w:val="36"/>
+                  <w:szCs w:val="36"/>
+                </w:rPr>
+                <w:t>ke1g10@</w:t>
+              </w:r>
+              <w:r>
+                <w:t xml:space="preserve"> </w:t>
+              </w:r>
+              <w:r>
+                <w:rPr>
+                  <w:rStyle w:val="InternetLink"/>
+                  <w:sz w:val="36"/>
+                  <w:szCs w:val="36"/>
+                </w:rPr>
+                <w:t>ecs.</w:t>
+              </w:r>
+              <w:r>
+                <w:rPr>
+                  <w:rStyle w:val="InternetLink"/>
+                  <w:sz w:val="36"/>
+                  <w:szCs w:val="36"/>
+                </w:rPr>
+                <w:t>soton.ac.uk</w:t>
+              </w:r>
+            </w:hyperlink>
+          </w:p>
+        </w:tc>
+      </w:tr>
+      <w:tr>
+        <w:trPr>
+          <w:trHeight w:val="567"/>
+        </w:trPr>
+        <w:tc>
+          <w:tcPr>
+            <w:tcW w:w="5094" w:type="dxa"/>
+          </w:tcPr>
+          <w:p>
+            <w:pPr>
+              <w:rPr>
+                <w:sz w:val="36"/>
+                <w:szCs w:val="36"/>
+              </w:rPr>
+            </w:pPr>
+            <w:r>
+              <w:rPr>
+                <w:sz w:val="36"/>
+                <w:szCs w:val="36"/>
+              </w:rPr>
+              <w:t>Yu, Brian</w:t>
+            </w:r>
+          </w:p>
+        </w:tc>
+        <w:tc>
+          <w:tcPr>
+            <w:tcW w:w="5094" w:type="dxa"/>
+          </w:tcPr>
+          <w:p>
+            <w:pPr>
+              <w:rPr>
+                <w:sz w:val="36"/>
+                <w:szCs w:val="36"/>
+              </w:rPr>
+            </w:pPr>
+            <w:hyperlink r:id="rId11">
+              <w:r>
+                <w:rPr>
+                  <w:rStyle w:val="InternetLink"/>
+                  <w:sz w:val="36"/>
+                  <w:szCs w:val="36"/>
+                </w:rPr>
+                <w:t>by2g10@</w:t>
+              </w:r>
+              <w:r>
+                <w:t xml:space="preserve"> </w:t>
+              </w:r>
+              <w:r>
+                <w:rPr>
+                  <w:rStyle w:val="InternetLink"/>
+                  <w:sz w:val="36"/>
+                  <w:szCs w:val="36"/>
+                </w:rPr>
+                <w:t>ecs.</w:t>
+              </w:r>
+              <w:r>
+                <w:rPr>
+                  <w:rStyle w:val="InternetLink"/>
+                  <w:sz w:val="36"/>
+                  <w:szCs w:val="36"/>
+                </w:rPr>
+                <w:t>soton.ac.uk</w:t>
+              </w:r>
+            </w:hyperlink>
+          </w:p>
+        </w:tc>
+      </w:tr>
+      <w:tr>
+        <w:trPr>
+          <w:trHeight w:val="567"/>
+        </w:trPr>
+        <w:tc>
+          <w:tcPr>
+            <w:tcW w:w="5094" w:type="dxa"/>
+          </w:tcPr>
+          <w:p>
+            <w:pPr>
+              <w:rPr>
+                <w:sz w:val="36"/>
+                <w:szCs w:val="36"/>
+              </w:rPr>
+            </w:pPr>
+            <w:r>
+              <w:rPr>
+                <w:sz w:val="36"/>
+                <w:szCs w:val="36"/>
+              </w:rPr>
+              <w:t>Mariani Elola, Oscar N</w:t>
+            </w:r>
+          </w:p>
+        </w:tc>
+        <w:tc>
+          <w:tcPr>
+            <w:tcW w:w="5094" w:type="dxa"/>
+          </w:tcPr>
+          <w:p>
+            <w:pPr>
+              <w:rPr>
+                <w:sz w:val="36"/>
+                <w:szCs w:val="36"/>
+              </w:rPr>
+            </w:pPr>
+            <w:hyperlink r:id="rId12">
+              <w:r>
+                <w:rPr>
+                  <w:rStyle w:val="InternetLink"/>
+                  <w:sz w:val="36"/>
+                  <w:szCs w:val="36"/>
+                </w:rPr>
+                <w:t>onme1g10@</w:t>
+              </w:r>
+              <w:r>
+                <w:t xml:space="preserve"> </w:t>
+              </w:r>
+              <w:r>
+                <w:rPr>
+                  <w:rStyle w:val="InternetLink"/>
+                  <w:sz w:val="36"/>
+                  <w:szCs w:val="36"/>
+                </w:rPr>
+                <w:t>ecs.</w:t>
+              </w:r>
+              <w:r>
+                <w:rPr>
+                  <w:rStyle w:val="InternetLink"/>
+                  <w:sz w:val="36"/>
+                  <w:szCs w:val="36"/>
+                </w:rPr>
+                <w:t>soton.ac.uk</w:t>
+              </w:r>
+            </w:hyperlink>
+          </w:p>
+        </w:tc>
+      </w:tr>
+      <w:tr>
+        <w:trPr>
+          <w:trHeight w:val="567"/>
+        </w:trPr>
+        <w:tc>
+          <w:tcPr>
+            <w:tcW w:w="5094" w:type="dxa"/>
+          </w:tcPr>
+          <w:p>
+            <w:pPr>
+              <w:rPr>
+                <w:sz w:val="36"/>
+                <w:szCs w:val="36"/>
+              </w:rPr>
+            </w:pPr>
+            <w:r>
+              <w:rPr>
+                <w:sz w:val="36"/>
+                <w:szCs w:val="36"/>
+              </w:rPr>
+              <w:t xml:space="preserve">Chan, Yun </w:t>
+            </w:r>
+            <w:proofErr w:type="spellStart"/>
+            <w:r>
+              <w:rPr>
+                <w:sz w:val="36"/>
+                <w:szCs w:val="36"/>
+              </w:rPr>
+              <w:t>Chak</w:t>
+            </w:r>
+            <w:proofErr w:type="spellEnd"/>
+          </w:p>
+        </w:tc>
+        <w:tc>
+          <w:tcPr>
+            <w:tcW w:w="5094" w:type="dxa"/>
+          </w:tcPr>
+          <w:p>
+            <w:pPr>
+              <w:rPr>
+                <w:sz w:val="36"/>
+                <w:szCs w:val="36"/>
+              </w:rPr>
+            </w:pPr>
+            <w:hyperlink r:id="rId13">
+              <w:r>
+                <w:rPr>
+                  <w:rStyle w:val="InternetLink"/>
+                  <w:sz w:val="36"/>
+                  <w:szCs w:val="36"/>
+                </w:rPr>
+                <w:t>ycc1g11@</w:t>
+              </w:r>
+              <w:r>
+                <w:t xml:space="preserve"> </w:t>
+              </w:r>
+              <w:r>
+                <w:rPr>
+                  <w:rStyle w:val="InternetLink"/>
+                  <w:sz w:val="36"/>
+                  <w:szCs w:val="36"/>
+                </w:rPr>
+                <w:t>ecs.</w:t>
+              </w:r>
+              <w:r>
+                <w:rPr>
+                  <w:rStyle w:val="InternetLink"/>
+                  <w:sz w:val="36"/>
+                  <w:szCs w:val="36"/>
+                </w:rPr>
+                <w:t>soton.ac.uk</w:t>
+              </w:r>
+            </w:hyperlink>
+          </w:p>
+        </w:tc>
+      </w:tr>
+    </w:tbl>
     <w:p>
       <w:r>
         <w:rPr>
           <w:sz w:val="36"/>
           <w:szCs w:val="36"/>
         </w:rPr>
-        <w:t xml:space="preserve">Seabrook, Edward J F </w:t>
+        <w:tab/>
       </w:r>
       <w:r>
         <w:rPr>
@@ -46,49 +388,34 @@
           <w:szCs w:val="36"/>
         </w:rPr>
         <w:tab/>
-        <w:t>(</w:t>
-      </w:r>
-      <w:hyperlink r:id="rId9">
-        <w:r>
-          <w:rPr>
-            <w:rStyle w:val="InternetLink"/>
-            <w:sz w:val="36"/>
-            <w:szCs w:val="36"/>
-          </w:rPr>
-          <w:t>ejfs1g10@soton.ac.uk</w:t>
-        </w:r>
-      </w:hyperlink>
+      </w:r>
       <w:r>
         <w:rPr>
           <w:sz w:val="36"/>
           <w:szCs w:val="36"/>
         </w:rPr>
-        <w:t>)</w:t>
-      </w:r>
-    </w:p>
-    <w:p>
+        <w:tab/>
+      </w:r>
       <w:r>
         <w:rPr>
           <w:sz w:val="36"/>
           <w:szCs w:val="36"/>
         </w:rPr>
-        <w:t xml:space="preserve">Elliott, </w:t>
-      </w:r>
-      <w:proofErr w:type="spellStart"/>
+        <w:tab/>
+      </w:r>
       <w:r>
         <w:rPr>
           <w:sz w:val="36"/>
           <w:szCs w:val="36"/>
         </w:rPr>
-        <w:t>Kristian</w:t>
-      </w:r>
-      <w:proofErr w:type="spellEnd"/>
+        <w:tab/>
+      </w:r>
       <w:r>
         <w:rPr>
           <w:sz w:val="36"/>
           <w:szCs w:val="36"/>
         </w:rPr>
-        <w:t xml:space="preserve"> </w:t>
+        <w:tab/>
       </w:r>
       <w:r>
         <w:rPr>
@@ -117,34 +444,25 @@
           <w:szCs w:val="36"/>
         </w:rPr>
         <w:tab/>
-        <w:t>(</w:t>
-      </w:r>
-      <w:hyperlink r:id="rId10">
-        <w:r>
-          <w:rPr>
-            <w:rStyle w:val="InternetLink"/>
-            <w:sz w:val="36"/>
-            <w:szCs w:val="36"/>
-          </w:rPr>
-          <w:t>ke1g10@soton.ac.uk</w:t>
-        </w:r>
-      </w:hyperlink>
+      </w:r>
+    </w:p>
+    <w:p>
       <w:r>
         <w:rPr>
           <w:sz w:val="36"/>
           <w:szCs w:val="36"/>
         </w:rPr>
-        <w:t>)</w:t>
-      </w:r>
-    </w:p>
-    <w:p>
+        <w:tab/>
+      </w:r>
       <w:r>
         <w:rPr>
           <w:sz w:val="36"/>
           <w:szCs w:val="36"/>
         </w:rPr>
-        <w:t xml:space="preserve">Yu, Brian </w:t>
-      </w:r>
+        <w:tab/>
+      </w:r>
+    </w:p>
+    <w:p>
       <w:r>
         <w:rPr>
           <w:sz w:val="36"/>
@@ -172,150 +490,6 @@
           <w:szCs w:val="36"/>
         </w:rPr>
         <w:tab/>
-      </w:r>
-      <w:r>
-        <w:rPr>
-          <w:sz w:val="36"/>
-          <w:szCs w:val="36"/>
-        </w:rPr>
-        <w:tab/>
-      </w:r>
-      <w:r>
-        <w:rPr>
-          <w:sz w:val="36"/>
-          <w:szCs w:val="36"/>
-        </w:rPr>
-        <w:tab/>
-        <w:t>(</w:t>
-      </w:r>
-      <w:hyperlink r:id="rId11">
-        <w:r>
-          <w:rPr>
-            <w:rStyle w:val="InternetLink"/>
-            <w:sz w:val="36"/>
-            <w:szCs w:val="36"/>
-          </w:rPr>
-          <w:t>by2g10@soton.ac.uk</w:t>
-        </w:r>
-      </w:hyperlink>
-      <w:r>
-        <w:rPr>
-          <w:sz w:val="36"/>
-          <w:szCs w:val="36"/>
-        </w:rPr>
-        <w:t>)</w:t>
-      </w:r>
-    </w:p>
-    <w:p>
-      <w:r>
-        <w:rPr>
-          <w:sz w:val="36"/>
-          <w:szCs w:val="36"/>
-        </w:rPr>
-        <w:t xml:space="preserve">Mariani Elola, Oscar N </w:t>
-      </w:r>
-      <w:r>
-        <w:rPr>
-          <w:sz w:val="36"/>
-          <w:szCs w:val="36"/>
-        </w:rPr>
-        <w:tab/>
-      </w:r>
-      <w:r>
-        <w:rPr>
-          <w:sz w:val="36"/>
-          <w:szCs w:val="36"/>
-        </w:rPr>
-        <w:tab/>
-        <w:t>(</w:t>
-      </w:r>
-      <w:hyperlink r:id="rId12">
-        <w:r>
-          <w:rPr>
-            <w:rStyle w:val="InternetLink"/>
-            <w:sz w:val="36"/>
-            <w:szCs w:val="36"/>
-          </w:rPr>
-          <w:t>onme1g10@soton.ac.uk</w:t>
-        </w:r>
-      </w:hyperlink>
-      <w:r>
-        <w:rPr>
-          <w:sz w:val="36"/>
-          <w:szCs w:val="36"/>
-        </w:rPr>
-        <w:t>)</w:t>
-      </w:r>
-    </w:p>
-    <w:p>
-      <w:r>
-        <w:rPr>
-          <w:sz w:val="36"/>
-          <w:szCs w:val="36"/>
-        </w:rPr>
-        <w:t xml:space="preserve">Chan, Yun </w:t>
-      </w:r>
-      <w:proofErr w:type="spellStart"/>
-      <w:r>
-        <w:rPr>
-          <w:sz w:val="36"/>
-          <w:szCs w:val="36"/>
-        </w:rPr>
-        <w:t>Chak</w:t>
-      </w:r>
-      <w:proofErr w:type="spellEnd"/>
-      <w:r>
-        <w:rPr>
-          <w:sz w:val="36"/>
-          <w:szCs w:val="36"/>
-        </w:rPr>
-        <w:t xml:space="preserve"> </w:t>
-      </w:r>
-      <w:r>
-        <w:rPr>
-          <w:sz w:val="36"/>
-          <w:szCs w:val="36"/>
-        </w:rPr>
-        <w:tab/>
-      </w:r>
-      <w:r>
-        <w:rPr>
-          <w:sz w:val="36"/>
-          <w:szCs w:val="36"/>
-        </w:rPr>
-        <w:tab/>
-      </w:r>
-      <w:r>
-        <w:rPr>
-          <w:sz w:val="36"/>
-          <w:szCs w:val="36"/>
-        </w:rPr>
-        <w:tab/>
-      </w:r>
-      <w:r>
-        <w:rPr>
-          <w:sz w:val="36"/>
-          <w:szCs w:val="36"/>
-        </w:rPr>
-        <w:tab/>
-        <w:t>(</w:t>
-      </w:r>
-      <w:hyperlink r:id="rId13">
-        <w:r>
-          <w:rPr>
-            <w:rStyle w:val="InternetLink"/>
-            <w:sz w:val="36"/>
-            <w:szCs w:val="36"/>
-          </w:rPr>
-          <w:t>ycc1g11@soton.ac.uk</w:t>
-        </w:r>
-      </w:hyperlink>
-      <w:r>
-        <w:rPr>
-          <w:sz w:val="36"/>
-          <w:szCs w:val="36"/>
-        </w:rPr>
-        <w:t>)</w:t>
       </w:r>
     </w:p>
     <w:p/>
@@ -336,20 +510,19 @@
     <w:p>
       <w:pPr>
         <w:pStyle w:val="Heading1"/>
+        <w:numPr>
+          <w:ilvl w:val="1"/>
+          <w:numId w:val="3"/>
+        </w:numPr>
       </w:pPr>
       <w:bookmarkStart w:id="0" w:name="_Toc316241072"/>
       <w:r>
         <w:lastRenderedPageBreak/>
-        <w:t xml:space="preserve">0.1 </w:t>
-      </w:r>
-      <w:r>
-        <w:t xml:space="preserve">Document </w:t>
-      </w:r>
-      <w:r>
-        <w:t>Control</w:t>
+        <w:t>Document Control</w:t>
       </w:r>
       <w:bookmarkEnd w:id="0"/>
     </w:p>
+    <w:p/>
     <w:tbl>
       <w:tblPr>
         <w:tblW w:w="0" w:type="auto"/>
@@ -371,12 +544,6 @@
         <w:gridCol w:w="5237"/>
       </w:tblGrid>
       <w:tr>
-        <w:tblPrEx>
-          <w:tblCellMar>
-            <w:top w:w="0" w:type="dxa"/>
-            <w:bottom w:w="0" w:type="dxa"/>
-          </w:tblCellMar>
-        </w:tblPrEx>
         <w:tc>
           <w:tcPr>
             <w:tcW w:w="1281" w:type="dxa"/>
@@ -468,16 +635,8 @@
             </w:r>
           </w:p>
         </w:tc>
-        <w:bookmarkStart w:id="1" w:name="_GoBack"/>
-        <w:bookmarkEnd w:id="1"/>
       </w:tr>
       <w:tr>
-        <w:tblPrEx>
-          <w:tblCellMar>
-            <w:top w:w="0" w:type="dxa"/>
-            <w:bottom w:w="0" w:type="dxa"/>
-          </w:tblCellMar>
-        </w:tblPrEx>
         <w:tc>
           <w:tcPr>
             <w:tcW w:w="1281" w:type="dxa"/>
@@ -562,12 +721,6 @@
         </w:tc>
       </w:tr>
       <w:tr>
-        <w:tblPrEx>
-          <w:tblCellMar>
-            <w:top w:w="0" w:type="dxa"/>
-            <w:bottom w:w="0" w:type="dxa"/>
-          </w:tblCellMar>
-        </w:tblPrEx>
         <w:tc>
           <w:tcPr>
             <w:tcW w:w="1281" w:type="dxa"/>
@@ -651,12 +804,6 @@
         </w:tc>
       </w:tr>
       <w:tr>
-        <w:tblPrEx>
-          <w:tblCellMar>
-            <w:top w:w="0" w:type="dxa"/>
-            <w:bottom w:w="0" w:type="dxa"/>
-          </w:tblCellMar>
-        </w:tblPrEx>
         <w:tc>
           <w:tcPr>
             <w:tcW w:w="1281" w:type="dxa"/>
@@ -737,12 +884,6 @@
         </w:tc>
       </w:tr>
       <w:tr>
-        <w:tblPrEx>
-          <w:tblCellMar>
-            <w:top w:w="0" w:type="dxa"/>
-            <w:bottom w:w="0" w:type="dxa"/>
-          </w:tblCellMar>
-        </w:tblPrEx>
         <w:tc>
           <w:tcPr>
             <w:tcW w:w="1281" w:type="dxa"/>
@@ -822,6 +963,86 @@
           </w:p>
         </w:tc>
       </w:tr>
+      <w:tr>
+        <w:tc>
+          <w:tcPr>
+            <w:tcW w:w="1281" w:type="dxa"/>
+            <w:tcBorders>
+              <w:top w:val="single" w:sz="4" w:space="0" w:color="auto"/>
+              <w:left w:val="single" w:sz="4" w:space="0" w:color="auto"/>
+              <w:bottom w:val="single" w:sz="4" w:space="0" w:color="auto"/>
+              <w:right w:val="single" w:sz="4" w:space="0" w:color="auto"/>
+            </w:tcBorders>
+            <w:shd w:val="clear" w:color="auto" w:fill="FFFFFF"/>
+            <w:tcMar>
+              <w:top w:w="0" w:type="dxa"/>
+              <w:left w:w="108" w:type="dxa"/>
+              <w:bottom w:w="0" w:type="dxa"/>
+              <w:right w:w="108" w:type="dxa"/>
+            </w:tcMar>
+          </w:tcPr>
+          <w:p>
+            <w:pPr>
+              <w:pStyle w:val="TableContents"/>
+            </w:pPr>
+            <w:r>
+              <w:t>5</w:t>
+            </w:r>
+          </w:p>
+        </w:tc>
+        <w:tc>
+          <w:tcPr>
+            <w:tcW w:w="3115" w:type="dxa"/>
+            <w:tcBorders>
+              <w:top w:val="single" w:sz="4" w:space="0" w:color="auto"/>
+              <w:left w:val="single" w:sz="4" w:space="0" w:color="auto"/>
+              <w:bottom w:val="single" w:sz="4" w:space="0" w:color="auto"/>
+              <w:right w:val="single" w:sz="4" w:space="0" w:color="auto"/>
+            </w:tcBorders>
+            <w:shd w:val="clear" w:color="auto" w:fill="FFFFFF"/>
+            <w:tcMar>
+              <w:top w:w="0" w:type="dxa"/>
+              <w:left w:w="108" w:type="dxa"/>
+              <w:bottom w:w="0" w:type="dxa"/>
+              <w:right w:w="108" w:type="dxa"/>
+            </w:tcMar>
+          </w:tcPr>
+          <w:p>
+            <w:pPr>
+              <w:pStyle w:val="TableContents"/>
+            </w:pPr>
+            <w:r>
+              <w:t>ejfs1g10</w:t>
+            </w:r>
+          </w:p>
+        </w:tc>
+        <w:tc>
+          <w:tcPr>
+            <w:tcW w:w="5237" w:type="dxa"/>
+            <w:tcBorders>
+              <w:top w:val="single" w:sz="4" w:space="0" w:color="auto"/>
+              <w:left w:val="single" w:sz="4" w:space="0" w:color="auto"/>
+              <w:bottom w:val="single" w:sz="4" w:space="0" w:color="auto"/>
+              <w:right w:val="single" w:sz="4" w:space="0" w:color="auto"/>
+            </w:tcBorders>
+            <w:shd w:val="clear" w:color="auto" w:fill="FFFFFF"/>
+            <w:tcMar>
+              <w:top w:w="0" w:type="dxa"/>
+              <w:left w:w="108" w:type="dxa"/>
+              <w:bottom w:w="0" w:type="dxa"/>
+              <w:right w:w="108" w:type="dxa"/>
+            </w:tcMar>
+          </w:tcPr>
+          <w:p>
+            <w:pPr>
+              <w:pStyle w:val="TableContents"/>
+            </w:pPr>
+            <w:r>
+              <w:t>Aligned names on front page</w:t>
+            </w:r>
+          </w:p>
+        </w:tc>
+      </w:tr>
     </w:tbl>
     <w:p/>
     <w:p>
@@ -856,7 +1077,7 @@
       <w:pPr>
         <w:pStyle w:val="Heading1"/>
       </w:pPr>
-      <w:bookmarkStart w:id="2" w:name="_Toc316241073"/>
+      <w:bookmarkStart w:id="1" w:name="_Toc316241073"/>
       <w:r>
         <w:lastRenderedPageBreak/>
         <w:t xml:space="preserve">0.2 </w:t>
@@ -864,8 +1085,9 @@
       <w:r>
         <w:t>Table of Contents</w:t>
       </w:r>
-      <w:bookmarkEnd w:id="2"/>
-    </w:p>
+      <w:bookmarkEnd w:id="1"/>
+    </w:p>
+    <w:p/>
     <w:p>
       <w:pPr>
         <w:sectPr>
@@ -877,6 +1099,8 @@
           <w:docGrid w:linePitch="312" w:charSpace="-2049"/>
         </w:sectPr>
       </w:pPr>
+      <w:bookmarkStart w:id="2" w:name="_GoBack"/>
+      <w:bookmarkEnd w:id="2"/>
     </w:p>
     <w:p>
       <w:pPr>
@@ -1658,6 +1882,118 @@
 <file path=word/numbering.xml><?xml version="1.0" encoding="utf-8"?>
 <w:numbering xmlns:wpc="http://schemas.microsoft.com/office/word/2010/wordprocessingCanvas" xmlns:mc="http://schemas.openxmlformats.org/markup-compatibility/2006" xmlns:o="urn:schemas-microsoft-com:office:office" xmlns:r="http://schemas.openxmlformats.org/officeDocument/2006/relationships" xmlns:m="http://schemas.openxmlformats.org/officeDocument/2006/math" xmlns:v="urn:schemas-microsoft-com:vml" xmlns:wp14="http://schemas.microsoft.com/office/word/2010/wordprocessingDrawing" xmlns:wp="http://schemas.openxmlformats.org/drawingml/2006/wordprocessingDrawing" xmlns:w10="urn:schemas-microsoft-com:office:word" xmlns:w="http://schemas.openxmlformats.org/wordprocessingml/2006/main" xmlns:w14="http://schemas.microsoft.com/office/word/2010/wordml" xmlns:wpg="http://schemas.microsoft.com/office/word/2010/wordprocessingGroup" xmlns:wpi="http://schemas.microsoft.com/office/word/2010/wordprocessingInk" xmlns:wne="http://schemas.microsoft.com/office/word/2006/wordml" xmlns:wps="http://schemas.microsoft.com/office/word/2010/wordprocessingShape" mc:Ignorable="w14 wp14">
   <w:abstractNum w:abstractNumId="0">
+    <w:nsid w:val="0D162AEF"/>
+    <w:multiLevelType w:val="multilevel"/>
+    <w:tmpl w:val="B1C093E6"/>
+    <w:lvl w:ilvl="0">
+      <w:numFmt w:val="decimal"/>
+      <w:lvlText w:val="%1"/>
+      <w:lvlJc w:val="left"/>
+      <w:pPr>
+        <w:ind w:left="540" w:hanging="540"/>
+      </w:pPr>
+      <w:rPr>
+        <w:rFonts w:hint="default"/>
+      </w:rPr>
+    </w:lvl>
+    <w:lvl w:ilvl="1">
+      <w:start w:val="1"/>
+      <w:numFmt w:val="decimal"/>
+      <w:lvlText w:val="%1.%2"/>
+      <w:lvlJc w:val="left"/>
+      <w:pPr>
+        <w:ind w:left="540" w:hanging="540"/>
+      </w:pPr>
+      <w:rPr>
+        <w:rFonts w:hint="default"/>
+      </w:rPr>
+    </w:lvl>
+    <w:lvl w:ilvl="2">
+      <w:start w:val="1"/>
+      <w:numFmt w:val="decimal"/>
+      <w:lvlText w:val="%1.%2.%3"/>
+      <w:lvlJc w:val="left"/>
+      <w:pPr>
+        <w:ind w:left="720" w:hanging="720"/>
+      </w:pPr>
+      <w:rPr>
+        <w:rFonts w:hint="default"/>
+      </w:rPr>
+    </w:lvl>
+    <w:lvl w:ilvl="3">
+      <w:start w:val="1"/>
+      <w:numFmt w:val="decimal"/>
+      <w:lvlText w:val="%1.%2.%3.%4"/>
+      <w:lvlJc w:val="left"/>
+      <w:pPr>
+        <w:ind w:left="720" w:hanging="720"/>
+      </w:pPr>
+      <w:rPr>
+        <w:rFonts w:hint="default"/>
+      </w:rPr>
+    </w:lvl>
+    <w:lvl w:ilvl="4">
+      <w:start w:val="1"/>
+      <w:numFmt w:val="decimal"/>
+      <w:lvlText w:val="%1.%2.%3.%4.%5"/>
+      <w:lvlJc w:val="left"/>
+      <w:pPr>
+        <w:ind w:left="1080" w:hanging="1080"/>
+      </w:pPr>
+      <w:rPr>
+        <w:rFonts w:hint="default"/>
+      </w:rPr>
+    </w:lvl>
+    <w:lvl w:ilvl="5">
+      <w:start w:val="1"/>
+      <w:numFmt w:val="decimal"/>
+      <w:lvlText w:val="%1.%2.%3.%4.%5.%6"/>
+      <w:lvlJc w:val="left"/>
+      <w:pPr>
+        <w:ind w:left="1080" w:hanging="1080"/>
+      </w:pPr>
+      <w:rPr>
+        <w:rFonts w:hint="default"/>
+      </w:rPr>
+    </w:lvl>
+    <w:lvl w:ilvl="6">
+      <w:start w:val="1"/>
+      <w:numFmt w:val="decimal"/>
+      <w:lvlText w:val="%1.%2.%3.%4.%5.%6.%7"/>
+      <w:lvlJc w:val="left"/>
+      <w:pPr>
+        <w:ind w:left="1440" w:hanging="1440"/>
+      </w:pPr>
+      <w:rPr>
+        <w:rFonts w:hint="default"/>
+      </w:rPr>
+    </w:lvl>
+    <w:lvl w:ilvl="7">
+      <w:start w:val="1"/>
+      <w:numFmt w:val="decimal"/>
+      <w:lvlText w:val="%1.%2.%3.%4.%5.%6.%7.%8"/>
+      <w:lvlJc w:val="left"/>
+      <w:pPr>
+        <w:ind w:left="1440" w:hanging="1440"/>
+      </w:pPr>
+      <w:rPr>
+        <w:rFonts w:hint="default"/>
+      </w:rPr>
+    </w:lvl>
+    <w:lvl w:ilvl="8">
+      <w:start w:val="1"/>
+      <w:numFmt w:val="decimal"/>
+      <w:lvlText w:val="%1.%2.%3.%4.%5.%6.%7.%8.%9"/>
+      <w:lvlJc w:val="left"/>
+      <w:pPr>
+        <w:ind w:left="1800" w:hanging="1800"/>
+      </w:pPr>
+      <w:rPr>
+        <w:rFonts w:hint="default"/>
+      </w:rPr>
+    </w:lvl>
+  </w:abstractNum>
+  <w:abstractNum w:abstractNumId="1">
     <w:nsid w:val="2DAA056E"/>
     <w:multiLevelType w:val="multilevel"/>
     <w:tmpl w:val="1A4A09AA"/>
@@ -1779,7 +2115,7 @@
       </w:pPr>
     </w:lvl>
   </w:abstractNum>
-  <w:abstractNum w:abstractNumId="1">
+  <w:abstractNum w:abstractNumId="2">
     <w:nsid w:val="7B135E89"/>
     <w:multiLevelType w:val="multilevel"/>
     <w:tmpl w:val="E22683F8"/>
@@ -1902,9 +2238,12 @@
     </w:lvl>
   </w:abstractNum>
   <w:num w:numId="1">
+    <w:abstractNumId w:val="2"/>
+  </w:num>
+  <w:num w:numId="2">
     <w:abstractNumId w:val="1"/>
   </w:num>
-  <w:num w:numId="2">
+  <w:num w:numId="3">
     <w:abstractNumId w:val="0"/>
   </w:num>
 </w:numbering>
@@ -2270,7 +2609,6 @@
   <w:style w:type="character" w:default="1" w:styleId="DefaultParagraphFont">
     <w:name w:val="Default Paragraph Font"/>
     <w:uiPriority w:val="1"/>
-    <w:semiHidden/>
     <w:unhideWhenUsed/>
   </w:style>
   <w:style w:type="table" w:default="1" w:styleId="TableNormal">
@@ -2835,6 +3173,43 @@
       <w:rFonts w:ascii="Tahoma" w:hAnsi="Tahoma" w:cs="Tahoma"/>
       <w:sz w:val="16"/>
       <w:szCs w:val="16"/>
+    </w:rPr>
+  </w:style>
+  <w:style w:type="table" w:styleId="TableGrid">
+    <w:name w:val="Table Grid"/>
+    <w:basedOn w:val="TableNormal"/>
+    <w:uiPriority w:val="59"/>
+    <w:rsid w:val="00EE3597"/>
+    <w:pPr>
+      <w:spacing w:after="0" w:line="240" w:lineRule="auto"/>
+    </w:pPr>
+    <w:tblPr>
+      <w:tblInd w:w="0" w:type="dxa"/>
+      <w:tblBorders>
+        <w:top w:val="single" w:sz="4" w:space="0" w:color="auto"/>
+        <w:left w:val="single" w:sz="4" w:space="0" w:color="auto"/>
+        <w:bottom w:val="single" w:sz="4" w:space="0" w:color="auto"/>
+        <w:right w:val="single" w:sz="4" w:space="0" w:color="auto"/>
+        <w:insideH w:val="single" w:sz="4" w:space="0" w:color="auto"/>
+        <w:insideV w:val="single" w:sz="4" w:space="0" w:color="auto"/>
+      </w:tblBorders>
+      <w:tblCellMar>
+        <w:top w:w="0" w:type="dxa"/>
+        <w:left w:w="108" w:type="dxa"/>
+        <w:bottom w:w="0" w:type="dxa"/>
+        <w:right w:w="108" w:type="dxa"/>
+      </w:tblCellMar>
+    </w:tblPr>
+  </w:style>
+  <w:style w:type="character" w:styleId="Hyperlink">
+    <w:name w:val="Hyperlink"/>
+    <w:basedOn w:val="DefaultParagraphFont"/>
+    <w:uiPriority w:val="99"/>
+    <w:unhideWhenUsed/>
+    <w:rsid w:val="00EE3597"/>
+    <w:rPr>
+      <w:color w:val="0000FF" w:themeColor="hyperlink"/>
+      <w:u w:val="single"/>
     </w:rPr>
   </w:style>
 </w:styles>
@@ -3320,7 +3695,7 @@
 </file>
 
 <file path=customXml/itemProps1.xml><?xml version="1.0" encoding="utf-8"?>
-<ds:datastoreItem xmlns:ds="http://schemas.openxmlformats.org/officeDocument/2006/customXml" ds:itemID="{F336FE12-202E-4582-BC71-19C49FD27659}">
+<ds:datastoreItem xmlns:ds="http://schemas.openxmlformats.org/officeDocument/2006/customXml" ds:itemID="{515F1035-13D4-4024-BC68-FB772DB783AC}">
   <ds:schemaRefs>
     <ds:schemaRef ds:uri="http://schemas.openxmlformats.org/officeDocument/2006/bibliography"/>
   </ds:schemaRefs>

</xml_diff>

<commit_message>
Added headers and footers to Project Plan
</commit_message>
<xml_diff>
--- a/doc/Project Plan.docx
+++ b/doc/Project Plan.docx
@@ -498,7 +498,8 @@
       <w:pPr>
         <w:pStyle w:val="Heading2"/>
         <w:sectPr>
-          <w:footerReference w:type="default" r:id="rId14"/>
+          <w:headerReference w:type="default" r:id="rId14"/>
+          <w:footerReference w:type="default" r:id="rId15"/>
           <w:pgSz w:w="12240" w:h="15840"/>
           <w:pgMar w:top="1134" w:right="1134" w:bottom="1693" w:left="1134" w:header="0" w:footer="1134" w:gutter="0"/>
           <w:cols w:space="720"/>
@@ -1043,8 +1044,91 @@
           </w:p>
         </w:tc>
       </w:tr>
+      <w:tr>
+        <w:tc>
+          <w:tcPr>
+            <w:tcW w:w="1281" w:type="dxa"/>
+            <w:tcBorders>
+              <w:top w:val="single" w:sz="4" w:space="0" w:color="auto"/>
+              <w:left w:val="single" w:sz="4" w:space="0" w:color="auto"/>
+              <w:bottom w:val="single" w:sz="4" w:space="0" w:color="auto"/>
+              <w:right w:val="single" w:sz="4" w:space="0" w:color="auto"/>
+            </w:tcBorders>
+            <w:shd w:val="clear" w:color="auto" w:fill="FFFFFF"/>
+            <w:tcMar>
+              <w:top w:w="0" w:type="dxa"/>
+              <w:left w:w="108" w:type="dxa"/>
+              <w:bottom w:w="0" w:type="dxa"/>
+              <w:right w:w="108" w:type="dxa"/>
+            </w:tcMar>
+          </w:tcPr>
+          <w:p>
+            <w:pPr>
+              <w:pStyle w:val="TableContents"/>
+            </w:pPr>
+            <w:r>
+              <w:t>6</w:t>
+            </w:r>
+          </w:p>
+        </w:tc>
+        <w:tc>
+          <w:tcPr>
+            <w:tcW w:w="3115" w:type="dxa"/>
+            <w:tcBorders>
+              <w:top w:val="single" w:sz="4" w:space="0" w:color="auto"/>
+              <w:left w:val="single" w:sz="4" w:space="0" w:color="auto"/>
+              <w:bottom w:val="single" w:sz="4" w:space="0" w:color="auto"/>
+              <w:right w:val="single" w:sz="4" w:space="0" w:color="auto"/>
+            </w:tcBorders>
+            <w:shd w:val="clear" w:color="auto" w:fill="FFFFFF"/>
+            <w:tcMar>
+              <w:top w:w="0" w:type="dxa"/>
+              <w:left w:w="108" w:type="dxa"/>
+              <w:bottom w:w="0" w:type="dxa"/>
+              <w:right w:w="108" w:type="dxa"/>
+            </w:tcMar>
+          </w:tcPr>
+          <w:p>
+            <w:pPr>
+              <w:pStyle w:val="TableContents"/>
+            </w:pPr>
+            <w:r>
+              <w:t>ejfs1g10</w:t>
+            </w:r>
+          </w:p>
+        </w:tc>
+        <w:tc>
+          <w:tcPr>
+            <w:tcW w:w="5237" w:type="dxa"/>
+            <w:tcBorders>
+              <w:top w:val="single" w:sz="4" w:space="0" w:color="auto"/>
+              <w:left w:val="single" w:sz="4" w:space="0" w:color="auto"/>
+              <w:bottom w:val="single" w:sz="4" w:space="0" w:color="auto"/>
+              <w:right w:val="single" w:sz="4" w:space="0" w:color="auto"/>
+            </w:tcBorders>
+            <w:shd w:val="clear" w:color="auto" w:fill="FFFFFF"/>
+            <w:tcMar>
+              <w:top w:w="0" w:type="dxa"/>
+              <w:left w:w="108" w:type="dxa"/>
+              <w:bottom w:w="0" w:type="dxa"/>
+              <w:right w:w="108" w:type="dxa"/>
+            </w:tcMar>
+          </w:tcPr>
+          <w:p>
+            <w:pPr>
+              <w:pStyle w:val="TableContents"/>
+            </w:pPr>
+            <w:r>
+              <w:t>Added headers and footers</w:t>
+            </w:r>
+          </w:p>
+        </w:tc>
+      </w:tr>
     </w:tbl>
-    <w:p/>
+    <w:p>
+      <w:bookmarkStart w:id="1" w:name="_GoBack"/>
+      <w:bookmarkEnd w:id="1"/>
+    </w:p>
     <w:p>
       <w:pPr>
         <w:pageBreakBefore/>
@@ -1077,7 +1161,7 @@
       <w:pPr>
         <w:pStyle w:val="Heading1"/>
       </w:pPr>
-      <w:bookmarkStart w:id="1" w:name="_Toc316241073"/>
+      <w:bookmarkStart w:id="2" w:name="_Toc316241073"/>
       <w:r>
         <w:lastRenderedPageBreak/>
         <w:t xml:space="preserve">0.2 </w:t>
@@ -1085,7 +1169,7 @@
       <w:r>
         <w:t>Table of Contents</w:t>
       </w:r>
-      <w:bookmarkEnd w:id="1"/>
+      <w:bookmarkEnd w:id="2"/>
     </w:p>
     <w:p/>
     <w:p>
@@ -1099,8 +1183,6 @@
           <w:docGrid w:linePitch="312" w:charSpace="-2049"/>
         </w:sectPr>
       </w:pPr>
-      <w:bookmarkStart w:id="2" w:name="_GoBack"/>
-      <w:bookmarkEnd w:id="2"/>
     </w:p>
     <w:p>
       <w:pPr>
@@ -1644,7 +1726,7 @@
                     <pic:cNvPicPr/>
                   </pic:nvPicPr>
                   <pic:blipFill>
-                    <a:blip r:embed="rId15">
+                    <a:blip r:embed="rId16">
                       <a:extLst>
                         <a:ext uri="{28A0092B-C50C-407E-A947-70E740481C1C}">
                           <a14:useLocalDpi xmlns:a14="http://schemas.microsoft.com/office/drawing/2010/main" val="0"/>
@@ -1848,8 +1930,38 @@
   <w:p>
     <w:pPr>
       <w:pStyle w:val="Footer"/>
-      <w:jc w:val="right"/>
     </w:pPr>
+    <w:r>
+      <w:t>Page:</w:t>
+    </w:r>
+    <w:r>
+      <w:t xml:space="preserve"> </w:t>
+    </w:r>
+    <w:r>
+      <w:fldChar w:fldCharType="begin"/>
+    </w:r>
+    <w:r>
+      <w:instrText xml:space="preserve"> PAGE    \* MERGEFORMAT </w:instrText>
+    </w:r>
+    <w:r>
+      <w:fldChar w:fldCharType="separate"/>
+    </w:r>
+    <w:r>
+      <w:rPr>
+        <w:noProof/>
+      </w:rPr>
+      <w:t>2</w:t>
+    </w:r>
+    <w:r>
+      <w:fldChar w:fldCharType="end"/>
+    </w:r>
+    <w:r>
+      <w:tab/>
+    </w:r>
+    <w:r>
+      <w:tab/>
+      <w:t>Revision Date: 05/02/2012</w:t>
+    </w:r>
   </w:p>
 </w:ftr>
 </file>
@@ -1877,6 +1989,42 @@
     </w:p>
   </w:footnote>
 </w:footnotes>
+</file>
+
+<file path=word/header1.xml><?xml version="1.0" encoding="utf-8"?>
+<w:hdr xmlns:wpc="http://schemas.microsoft.com/office/word/2010/wordprocessingCanvas" xmlns:mc="http://schemas.openxmlformats.org/markup-compatibility/2006" xmlns:o="urn:schemas-microsoft-com:office:office" xmlns:r="http://schemas.openxmlformats.org/officeDocument/2006/relationships" xmlns:m="http://schemas.openxmlformats.org/officeDocument/2006/math" xmlns:v="urn:schemas-microsoft-com:vml" xmlns:wp14="http://schemas.microsoft.com/office/word/2010/wordprocessingDrawing" xmlns:wp="http://schemas.openxmlformats.org/drawingml/2006/wordprocessingDrawing" xmlns:w10="urn:schemas-microsoft-com:office:word" xmlns:w="http://schemas.openxmlformats.org/wordprocessingml/2006/main" xmlns:w14="http://schemas.microsoft.com/office/word/2010/wordml" xmlns:wpg="http://schemas.microsoft.com/office/word/2010/wordprocessingGroup" xmlns:wpi="http://schemas.microsoft.com/office/word/2010/wordprocessingInk" xmlns:wne="http://schemas.microsoft.com/office/word/2006/wordml" xmlns:wps="http://schemas.microsoft.com/office/word/2010/wordprocessingShape" mc:Ignorable="w14 wp14">
+  <w:p>
+    <w:pPr>
+      <w:pStyle w:val="Header"/>
+    </w:pPr>
+  </w:p>
+  <w:p>
+    <w:pPr>
+      <w:pStyle w:val="Header"/>
+    </w:pPr>
+  </w:p>
+  <w:p>
+    <w:pPr>
+      <w:pStyle w:val="Header"/>
+    </w:pPr>
+    <w:r>
+      <w:t>Group 09 - Project Plan r</w:t>
+    </w:r>
+    <w:r>
+      <w:t xml:space="preserve">ev. </w:t>
+    </w:r>
+    <w:r>
+      <w:t xml:space="preserve">6 </w:t>
+    </w:r>
+    <w:r>
+      <w:tab/>
+    </w:r>
+    <w:r>
+      <w:tab/>
+      <w:t>Project Plan.docx</w:t>
+    </w:r>
+  </w:p>
+</w:hdr>
 </file>
 
 <file path=word/numbering.xml><?xml version="1.0" encoding="utf-8"?>
@@ -2609,6 +2757,7 @@
   <w:style w:type="character" w:default="1" w:styleId="DefaultParagraphFont">
     <w:name w:val="Default Paragraph Font"/>
     <w:uiPriority w:val="1"/>
+    <w:semiHidden/>
     <w:unhideWhenUsed/>
   </w:style>
   <w:style w:type="table" w:default="1" w:styleId="TableNormal">
@@ -3210,6 +3359,32 @@
     <w:rPr>
       <w:color w:val="0000FF" w:themeColor="hyperlink"/>
       <w:u w:val="single"/>
+    </w:rPr>
+  </w:style>
+  <w:style w:type="paragraph" w:styleId="Header">
+    <w:name w:val="header"/>
+    <w:basedOn w:val="Normal"/>
+    <w:link w:val="HeaderChar"/>
+    <w:uiPriority w:val="99"/>
+    <w:unhideWhenUsed/>
+    <w:rsid w:val="001D5FE0"/>
+    <w:pPr>
+      <w:tabs>
+        <w:tab w:val="center" w:pos="4513"/>
+        <w:tab w:val="right" w:pos="9026"/>
+      </w:tabs>
+      <w:spacing w:after="0" w:line="240" w:lineRule="auto"/>
+    </w:pPr>
+  </w:style>
+  <w:style w:type="character" w:customStyle="1" w:styleId="HeaderChar">
+    <w:name w:val="Header Char"/>
+    <w:basedOn w:val="DefaultParagraphFont"/>
+    <w:link w:val="Header"/>
+    <w:uiPriority w:val="99"/>
+    <w:rsid w:val="001D5FE0"/>
+    <w:rPr>
+      <w:rFonts w:ascii="Times New Roman" w:hAnsi="Times New Roman"/>
+      <w:sz w:val="24"/>
     </w:rPr>
   </w:style>
 </w:styles>
@@ -3695,7 +3870,7 @@
 </file>
 
 <file path=customXml/itemProps1.xml><?xml version="1.0" encoding="utf-8"?>
-<ds:datastoreItem xmlns:ds="http://schemas.openxmlformats.org/officeDocument/2006/customXml" ds:itemID="{515F1035-13D4-4024-BC68-FB772DB783AC}">
+<ds:datastoreItem xmlns:ds="http://schemas.openxmlformats.org/officeDocument/2006/customXml" ds:itemID="{EA195650-9629-4047-9B36-1183DFD355B7}">
   <ds:schemaRefs>
     <ds:schemaRef ds:uri="http://schemas.openxmlformats.org/officeDocument/2006/bibliography"/>
   </ds:schemaRefs>

</xml_diff>